<commit_message>
add shopino android app v-0.0.1
</commit_message>
<xml_diff>
--- a/Document/1 -- Requirements/ER.docx
+++ b/Document/1 -- Requirements/ER.docx
@@ -81,6 +81,22 @@
       </w:pPr>
       <w:proofErr w:type="spellStart"/>
       <w:r>
+        <w:t>create_date_time</w:t>
+      </w:r>
+      <w:bookmarkStart w:id="0" w:name="_GoBack"/>
+      <w:bookmarkEnd w:id="0"/>
+      <w:proofErr w:type="spellEnd"/>
+    </w:p>
+    <w:p>
+      <w:pPr>
+        <w:pStyle w:val="ListParagraph"/>
+        <w:numPr>
+          <w:ilvl w:val="0"/>
+          <w:numId w:val="1"/>
+        </w:numPr>
+      </w:pPr>
+      <w:proofErr w:type="spellStart"/>
+      <w:r>
         <w:t>access_token</w:t>
       </w:r>
       <w:proofErr w:type="spellEnd"/>
@@ -424,6 +440,7 @@
     <w:p>
       <w:proofErr w:type="gramStart"/>
       <w:r>
+        <w:lastRenderedPageBreak/>
         <w:t>factors</w:t>
       </w:r>
       <w:proofErr w:type="gramEnd"/>
@@ -440,7 +457,6 @@
         </w:numPr>
       </w:pPr>
       <w:r>
-        <w:lastRenderedPageBreak/>
         <w:t>id</w:t>
       </w:r>
     </w:p>
@@ -627,8 +643,6 @@
       <w:r>
         <w:t>Log</w:t>
       </w:r>
-      <w:bookmarkStart w:id="0" w:name="_GoBack"/>
-      <w:bookmarkEnd w:id="0"/>
     </w:p>
     <w:sectPr>
       <w:pgSz w:w="12240" w:h="15840"/>

</xml_diff>